<commit_message>
Updated worksheets in individual folders
</commit_message>
<xml_diff>
--- a/Uploaded Content/7-Introduction to Header Files/7-Introduction to Header Files.docx
+++ b/Uploaded Content/7-Introduction to Header Files/7-Introduction to Header Files.docx
@@ -120,7 +120,7 @@
           <v:shape id="_x0000_i1025" type="#_x0000_t75" style="width:396.75pt;height:19.85pt" o:ole="">
             <v:imagedata r:id="rId6" o:title=""/>
           </v:shape>
-          <o:OLEObject Type="Embed" ProgID="Word.OpenDocumentText.12" ShapeID="_x0000_i1025" DrawAspect="Content" ObjectID="_1590214967" r:id="rId7"/>
+          <o:OLEObject Type="Embed" ProgID="Word.OpenDocumentText.12" ShapeID="_x0000_i1025" DrawAspect="Content" ObjectID="_1596528174" r:id="rId7"/>
         </w:object>
       </w:r>
     </w:p>
@@ -372,10 +372,10 @@
       </w:pPr>
       <w:r>
         <w:object w:dxaOrig="9026" w:dyaOrig="1568">
-          <v:shape id="_x0000_i1028" type="#_x0000_t75" style="width:396.75pt;height:69pt" o:ole="">
+          <v:shape id="_x0000_i1026" type="#_x0000_t75" style="width:396.75pt;height:69pt" o:ole="">
             <v:imagedata r:id="rId8" o:title=""/>
           </v:shape>
-          <o:OLEObject Type="Embed" ProgID="Word.OpenDocumentText.12" ShapeID="_x0000_i1028" DrawAspect="Content" ObjectID="_1590214968" r:id="rId9"/>
+          <o:OLEObject Type="Embed" ProgID="Word.OpenDocumentText.12" ShapeID="_x0000_i1026" DrawAspect="Content" ObjectID="_1596528175" r:id="rId9"/>
         </w:object>
       </w:r>
     </w:p>
@@ -400,10 +400,10 @@
       </w:pPr>
       <w:r>
         <w:object w:dxaOrig="9026" w:dyaOrig="1123">
-          <v:shape id="_x0000_i1026" type="#_x0000_t75" style="width:396.75pt;height:49.15pt" o:ole="">
+          <v:shape id="_x0000_i1027" type="#_x0000_t75" style="width:396.75pt;height:49.15pt" o:ole="">
             <v:imagedata r:id="rId10" o:title=""/>
           </v:shape>
-          <o:OLEObject Type="Embed" ProgID="Word.OpenDocumentText.12" ShapeID="_x0000_i1026" DrawAspect="Content" ObjectID="_1590214969" r:id="rId11"/>
+          <o:OLEObject Type="Embed" ProgID="Word.OpenDocumentText.12" ShapeID="_x0000_i1027" DrawAspect="Content" ObjectID="_1596528176" r:id="rId11"/>
         </w:object>
       </w:r>
     </w:p>
@@ -414,6 +414,7 @@
       <w:r>
         <w:t xml:space="preserve">The code above is telling the compiler what the function called </w:t>
       </w:r>
+      <w:proofErr w:type="spellStart"/>
       <w:r>
         <w:rPr>
           <w:b/>
@@ -428,6 +429,7 @@
         </w:rPr>
         <w:t>nother_function</w:t>
       </w:r>
+      <w:proofErr w:type="spellEnd"/>
       <w:r>
         <w:t xml:space="preserve"> inside </w:t>
       </w:r>
@@ -477,13 +479,21 @@
         <w:t xml:space="preserve"> </w:t>
       </w:r>
       <w:r>
-        <w:t>is defined, add at the top a</w:t>
+        <w:t xml:space="preserve">is defined, add at the top </w:t>
+      </w:r>
+      <w:proofErr w:type="gramStart"/>
+      <w:r>
+        <w:t>a</w:t>
       </w:r>
       <w:r>
         <w:t>n</w:t>
       </w:r>
       <w:r>
-        <w:t xml:space="preserve"> include to the Header file you created. Like:</w:t>
+        <w:t xml:space="preserve"> include</w:t>
+      </w:r>
+      <w:proofErr w:type="gramEnd"/>
+      <w:r>
+        <w:t xml:space="preserve"> to the Header file you created. Like:</w:t>
       </w:r>
     </w:p>
     <w:p>
@@ -499,10 +509,10 @@
       </w:pPr>
       <w:r>
         <w:object w:dxaOrig="9026" w:dyaOrig="456">
-          <v:shape id="_x0000_i1027" type="#_x0000_t75" style="width:396.75pt;height:19.85pt" o:ole="">
+          <v:shape id="_x0000_i1028" type="#_x0000_t75" style="width:396.75pt;height:19.85pt" o:ole="">
             <v:imagedata r:id="rId12" o:title=""/>
           </v:shape>
-          <o:OLEObject Type="Embed" ProgID="Word.OpenDocumentText.12" ShapeID="_x0000_i1027" DrawAspect="Content" ObjectID="_1590214970" r:id="rId13"/>
+          <o:OLEObject Type="Embed" ProgID="Word.OpenDocumentText.12" ShapeID="_x0000_i1028" DrawAspect="Content" ObjectID="_1596528177" r:id="rId13"/>
         </w:object>
       </w:r>
     </w:p>
@@ -547,13 +557,110 @@
         <w:t xml:space="preserve">“” </w:t>
       </w:r>
       <w:r>
-        <w:t xml:space="preserve">are looked for in the same directory as the file attempting the include. </w:t>
-      </w:r>
-    </w:p>
-    <w:p>
-      <w:pPr>
-        <w:spacing w:after="0"/>
-      </w:pPr>
+        <w:t xml:space="preserve">are looked for in the same directory as the file attempting </w:t>
+      </w:r>
+      <w:proofErr w:type="gramStart"/>
+      <w:r>
+        <w:t>the include</w:t>
+      </w:r>
+      <w:proofErr w:type="gramEnd"/>
+      <w:r>
+        <w:t xml:space="preserve">. </w:t>
+      </w:r>
+    </w:p>
+    <w:p>
+      <w:pPr>
+        <w:spacing w:after="0"/>
+      </w:pPr>
+    </w:p>
+    <w:p>
+      <w:pPr>
+        <w:spacing w:after="0"/>
+      </w:pPr>
+    </w:p>
+    <w:p>
+      <w:pPr>
+        <w:spacing w:after="0"/>
+        <w:rPr>
+          <w:b/>
+        </w:rPr>
+      </w:pPr>
+      <w:r>
+        <w:rPr>
+          <w:b/>
+        </w:rPr>
+        <w:t>What is #pragma once</w:t>
+      </w:r>
+      <w:r>
+        <w:rPr>
+          <w:b/>
+        </w:rPr>
+        <w:t>?</w:t>
+      </w:r>
+    </w:p>
+    <w:p>
+      <w:pPr>
+        <w:spacing w:after="0"/>
+      </w:pPr>
+      <w:r>
+        <w:t>At the top of a newly created Header file in Visual Studio, you will see the code:</w:t>
+      </w:r>
+    </w:p>
+    <w:p>
+      <w:pPr>
+        <w:spacing w:after="0"/>
+      </w:pPr>
+    </w:p>
+    <w:bookmarkStart w:id="4" w:name="_MON_1596527611"/>
+    <w:bookmarkEnd w:id="4"/>
+    <w:p>
+      <w:pPr>
+        <w:spacing w:after="0"/>
+      </w:pPr>
+      <w:r>
+        <w:object w:dxaOrig="9026" w:dyaOrig="456">
+          <v:shape id="_x0000_i1029" type="#_x0000_t75" style="width:396.75pt;height:19.85pt" o:ole="">
+            <v:imagedata r:id="rId14" o:title=""/>
+          </v:shape>
+          <o:OLEObject Type="Embed" ProgID="Word.OpenDocumentText.12" ShapeID="_x0000_i1029" DrawAspect="Content" ObjectID="_1596528178" r:id="rId15"/>
+        </w:object>
+      </w:r>
+    </w:p>
+    <w:p>
+      <w:pPr>
+        <w:spacing w:after="0"/>
+      </w:pPr>
+      <w:r>
+        <w:t xml:space="preserve">This is generated by Visual Studio and doesn’t usually work with other C++ compilers. When you include a file, the program tries to use the code to create definitions of what is in the file, such as a class. If you have several files include the same header, then the compiler by default will try to redefine what is in the file each time </w:t>
+      </w:r>
+      <w:proofErr w:type="gramStart"/>
+      <w:r>
+        <w:t>its</w:t>
+      </w:r>
+      <w:proofErr w:type="gramEnd"/>
+      <w:r>
+        <w:t xml:space="preserve"> included. This is obviously not what we want in a lot of cases, so we have ways around this. In Visual Studio, we can add the above code to the top of the file. This prevents the code being defined multiple times (which can cause unexpected behaviour or the compiler to fail in some cases). Alternatively you can use the following which is the standard method across all C++ compilers.</w:t>
+      </w:r>
+    </w:p>
+    <w:p>
+      <w:pPr>
+        <w:spacing w:after="0"/>
+      </w:pPr>
+    </w:p>
+    <w:bookmarkStart w:id="5" w:name="_MON_1596528120"/>
+    <w:bookmarkEnd w:id="5"/>
+    <w:p>
+      <w:pPr>
+        <w:spacing w:after="0"/>
+      </w:pPr>
+      <w:r>
+        <w:object w:dxaOrig="9026" w:dyaOrig="2236">
+          <v:shape id="_x0000_i1030" type="#_x0000_t75" style="width:396.75pt;height:98.3pt" o:ole="">
+            <v:imagedata r:id="rId16" o:title=""/>
+          </v:shape>
+          <o:OLEObject Type="Embed" ProgID="Word.OpenDocumentText.12" ShapeID="_x0000_i1030" DrawAspect="Content" ObjectID="_1596528179" r:id="rId17"/>
+        </w:object>
+      </w:r>
     </w:p>
     <w:p>
       <w:pPr>
@@ -589,7 +696,7 @@
         <w:spacing w:after="0"/>
       </w:pPr>
       <w:r>
-        <w:t>If you haven’t already, create a CyberPet class. Then add as a private variable, a string to describe the pets name, and a number of describe how hungry it is.</w:t>
+        <w:t>Convert the CyberPet class from the previous worksheet into using its own Header and Source File.</w:t>
       </w:r>
     </w:p>
     <w:p>
@@ -602,7 +709,7 @@
         <w:spacing w:after="0"/>
       </w:pPr>
       <w:r>
-        <w:t>Create some public functions to you can set and get the name and hunger variables.</w:t>
+        <w:t>Add a tired variable to the CyberPet class. And the following three functions: a ‘Play’, ‘Feed’ and ‘Sleep’ that raises and lowers the appropriate fields.</w:t>
       </w:r>
     </w:p>
     <w:p>
@@ -615,50 +722,49 @@
         <w:spacing w:after="0"/>
       </w:pPr>
       <w:r>
-        <w:t>Create an instance of the CyberPet class in the main.</w:t>
-      </w:r>
-    </w:p>
-    <w:p>
-      <w:pPr>
-        <w:pStyle w:val="ListParagraph"/>
-        <w:numPr>
-          <w:ilvl w:val="0"/>
-          <w:numId w:val="4"/>
-        </w:numPr>
-        <w:spacing w:after="0"/>
-      </w:pPr>
-      <w:r>
-        <w:t>Have the user input a value for the name and hunger of each CyberPet.</w:t>
-      </w:r>
-    </w:p>
-    <w:p>
-      <w:pPr>
-        <w:spacing w:after="0"/>
-      </w:pPr>
-    </w:p>
-    <w:p>
-      <w:pPr>
-        <w:spacing w:after="0"/>
-      </w:pPr>
-      <w:bookmarkStart w:id="4" w:name="_GoBack"/>
-      <w:bookmarkEnd w:id="4"/>
-    </w:p>
-    <w:p>
-      <w:pPr>
-        <w:spacing w:after="0"/>
-      </w:pPr>
-    </w:p>
-    <w:p>
-      <w:pPr>
-        <w:spacing w:after="0"/>
-        <w:rPr>
-          <w:b/>
-        </w:rPr>
-      </w:pPr>
-      <w:r>
-        <w:rPr>
-          <w:b/>
-        </w:rPr>
+        <w:t xml:space="preserve">Create an app that creates and initialises an instance of CyberPet, </w:t>
+      </w:r>
+      <w:r>
+        <w:t xml:space="preserve">then loops continuously. The user should be able to input ‘Play’, ‘Feed’ and ‘Sleep’ which </w:t>
+      </w:r>
+      <w:proofErr w:type="gramStart"/>
+      <w:r>
+        <w:t>calls</w:t>
+      </w:r>
+      <w:proofErr w:type="gramEnd"/>
+      <w:r>
+        <w:t xml:space="preserve"> the corresponding function and affects the pet.</w:t>
+      </w:r>
+    </w:p>
+    <w:p>
+      <w:pPr>
+        <w:spacing w:after="0"/>
+      </w:pPr>
+    </w:p>
+    <w:p>
+      <w:pPr>
+        <w:spacing w:after="0"/>
+      </w:pPr>
+      <w:bookmarkStart w:id="6" w:name="_GoBack"/>
+      <w:bookmarkEnd w:id="6"/>
+    </w:p>
+    <w:p>
+      <w:pPr>
+        <w:spacing w:after="0"/>
+      </w:pPr>
+    </w:p>
+    <w:p>
+      <w:pPr>
+        <w:spacing w:after="0"/>
+        <w:rPr>
+          <w:b/>
+        </w:rPr>
+      </w:pPr>
+      <w:r>
+        <w:rPr>
+          <w:b/>
+        </w:rPr>
+        <w:lastRenderedPageBreak/>
         <w:t>Summary</w:t>
       </w:r>
     </w:p>
@@ -801,13 +907,7 @@
         <w:t xml:space="preserve">Source </w:t>
       </w:r>
       <w:r>
-        <w:t>file format for classes</w:t>
-      </w:r>
-      <w:r>
-        <w:t xml:space="preserve"> (You can create them wherever you want)</w:t>
-      </w:r>
-      <w:r>
-        <w:t>, but it is very useful for keeping your project clean.</w:t>
+        <w:t>file format for classes (You can create them wherever you want), but it is very useful for keeping your project clean.</w:t>
       </w:r>
     </w:p>
     <w:sectPr>

</xml_diff>